<commit_message>
Updated Daily Scrum and Sprint Backlog
</commit_message>
<xml_diff>
--- a/Sprint Backlog.docx
+++ b/Sprint Backlog.docx
@@ -443,8 +443,6 @@
             </w:pPr>
           </w:p>
         </w:tc>
-        <w:bookmarkStart w:id="0" w:name="_GoBack"/>
-        <w:bookmarkEnd w:id="0"/>
       </w:tr>
       <w:tr>
         <w:trPr>
@@ -498,6 +496,83 @@
               </w:rPr>
               <w:t>08-Jul-2015</w:t>
             </w:r>
+          </w:p>
+        </w:tc>
+        <w:tc>
+          <w:tcPr>
+            <w:tcW w:w="2279" w:type="dxa"/>
+          </w:tcPr>
+          <w:p>
+            <w:pPr>
+              <w:jc w:val="both"/>
+              <w:rPr>
+                <w:rFonts w:ascii="Verdana" w:hAnsi="Verdana"/>
+                <w:sz w:val="24"/>
+              </w:rPr>
+            </w:pPr>
+          </w:p>
+        </w:tc>
+        <w:tc>
+          <w:tcPr>
+            <w:tcW w:w="2065" w:type="dxa"/>
+          </w:tcPr>
+          <w:p>
+            <w:pPr>
+              <w:jc w:val="both"/>
+              <w:rPr>
+                <w:rFonts w:ascii="Verdana" w:hAnsi="Verdana"/>
+                <w:sz w:val="24"/>
+              </w:rPr>
+            </w:pPr>
+          </w:p>
+        </w:tc>
+      </w:tr>
+      <w:tr>
+        <w:trPr>
+          <w:trHeight w:val="845"/>
+        </w:trPr>
+        <w:tc>
+          <w:tcPr>
+            <w:tcW w:w="2700" w:type="dxa"/>
+          </w:tcPr>
+          <w:p>
+            <w:pPr>
+              <w:rPr>
+                <w:rFonts w:ascii="Verdana" w:hAnsi="Verdana"/>
+                <w:sz w:val="24"/>
+              </w:rPr>
+            </w:pPr>
+            <w:r>
+              <w:rPr>
+                <w:rFonts w:ascii="Verdana" w:hAnsi="Verdana"/>
+                <w:sz w:val="24"/>
+              </w:rPr>
+              <w:t>Create flowchart components</w:t>
+            </w:r>
+          </w:p>
+          <w:p>
+            <w:pPr>
+              <w:rPr>
+                <w:rFonts w:ascii="Verdana" w:hAnsi="Verdana"/>
+                <w:sz w:val="24"/>
+              </w:rPr>
+            </w:pPr>
+          </w:p>
+        </w:tc>
+        <w:tc>
+          <w:tcPr>
+            <w:tcW w:w="2306" w:type="dxa"/>
+          </w:tcPr>
+          <w:p>
+            <w:pPr>
+              <w:jc w:val="both"/>
+              <w:rPr>
+                <w:rFonts w:ascii="Verdana" w:hAnsi="Verdana"/>
+                <w:sz w:val="24"/>
+              </w:rPr>
+            </w:pPr>
+            <w:bookmarkStart w:id="0" w:name="_GoBack"/>
+            <w:bookmarkEnd w:id="0"/>
           </w:p>
         </w:tc>
         <w:tc>

</xml_diff>